<commit_message>
Review comments added in the file
</commit_message>
<xml_diff>
--- a/Project Proposal/Project proposal(DS)_by_Qurratulain.docx
+++ b/Project Proposal/Project proposal(DS)_by_Qurratulain.docx
@@ -1,6 +1,6 @@
 
 <file path=word/document.xml><?xml version="1.0" encoding="utf-8"?>
-<w:document xmlns:wpc="http://schemas.microsoft.com/office/word/2010/wordprocessingCanvas" xmlns:mc="http://schemas.openxmlformats.org/markup-compatibility/2006" xmlns:o="urn:schemas-microsoft-com:office:office" xmlns:r="http://schemas.openxmlformats.org/officeDocument/2006/relationships" xmlns:m="http://schemas.openxmlformats.org/officeDocument/2006/math" xmlns:v="urn:schemas-microsoft-com:vml" xmlns:wp14="http://schemas.microsoft.com/office/word/2010/wordprocessingDrawing" xmlns:wp="http://schemas.openxmlformats.org/drawingml/2006/wordprocessingDrawing" xmlns:w10="urn:schemas-microsoft-com:office:word" xmlns:w="http://schemas.openxmlformats.org/wordprocessingml/2006/main" xmlns:w14="http://schemas.microsoft.com/office/word/2010/wordml" xmlns:w15="http://schemas.microsoft.com/office/word/2012/wordml" xmlns:wpg="http://schemas.microsoft.com/office/word/2010/wordprocessingGroup" xmlns:wpi="http://schemas.microsoft.com/office/word/2010/wordprocessingInk" xmlns:wne="http://schemas.microsoft.com/office/word/2006/wordml" xmlns:wps="http://schemas.microsoft.com/office/word/2010/wordprocessingShape" mc:Ignorable="w14 w15 wp14">
+<w:document xmlns:wpc="http://schemas.microsoft.com/office/word/2010/wordprocessingCanvas" xmlns:cx="http://schemas.microsoft.com/office/drawing/2014/chartex" xmlns:cx1="http://schemas.microsoft.com/office/drawing/2015/9/8/chartex" xmlns:cx2="http://schemas.microsoft.com/office/drawing/2015/10/21/chartex" xmlns:cx3="http://schemas.microsoft.com/office/drawing/2016/5/9/chartex" xmlns:cx4="http://schemas.microsoft.com/office/drawing/2016/5/10/chartex" xmlns:cx5="http://schemas.microsoft.com/office/drawing/2016/5/11/chartex" xmlns:cx6="http://schemas.microsoft.com/office/drawing/2016/5/12/chartex" xmlns:cx7="http://schemas.microsoft.com/office/drawing/2016/5/13/chartex" xmlns:cx8="http://schemas.microsoft.com/office/drawing/2016/5/14/chartex" xmlns:mc="http://schemas.openxmlformats.org/markup-compatibility/2006" xmlns:aink="http://schemas.microsoft.com/office/drawing/2016/ink" xmlns:am3d="http://schemas.microsoft.com/office/drawing/2017/model3d" xmlns:o="urn:schemas-microsoft-com:office:office" xmlns:r="http://schemas.openxmlformats.org/officeDocument/2006/relationships" xmlns:m="http://schemas.openxmlformats.org/officeDocument/2006/math" xmlns:v="urn:schemas-microsoft-com:vml" xmlns:wp14="http://schemas.microsoft.com/office/word/2010/wordprocessingDrawing" xmlns:wp="http://schemas.openxmlformats.org/drawingml/2006/wordprocessingDrawing" xmlns:w10="urn:schemas-microsoft-com:office:word" xmlns:w="http://schemas.openxmlformats.org/wordprocessingml/2006/main" xmlns:w14="http://schemas.microsoft.com/office/word/2010/wordml" xmlns:w15="http://schemas.microsoft.com/office/word/2012/wordml" xmlns:w16cid="http://schemas.microsoft.com/office/word/2016/wordml/cid" xmlns:w16se="http://schemas.microsoft.com/office/word/2015/wordml/symex" xmlns:wpg="http://schemas.microsoft.com/office/word/2010/wordprocessingGroup" xmlns:wpi="http://schemas.microsoft.com/office/word/2010/wordprocessingInk" xmlns:wne="http://schemas.microsoft.com/office/word/2006/wordml" xmlns:wps="http://schemas.microsoft.com/office/word/2010/wordprocessingShape" mc:Ignorable="w14 w15 w16se w16cid wp14">
   <w:body>
     <w:sdt>
       <w:sdtPr>
@@ -36,7 +36,7 @@
             <mc:AlternateContent>
               <mc:Choice Requires="wpg">
                 <w:drawing>
-                  <wp:anchor distT="0" distB="0" distL="114300" distR="114300" simplePos="0" relativeHeight="251659264" behindDoc="0" locked="0" layoutInCell="0" allowOverlap="1" wp14:anchorId="413EF9B4" wp14:editId="27FE56D8">
+                  <wp:anchor distT="0" distB="0" distL="114300" distR="114300" simplePos="0" relativeHeight="251659264" behindDoc="0" locked="0" layoutInCell="0" allowOverlap="1" wp14:anchorId="67B5D00B" wp14:editId="44FB33A7">
                     <wp:simplePos x="0" y="0"/>
                     <wp:positionH relativeFrom="page">
                       <wp:align>center</wp:align>
@@ -189,6 +189,7 @@
                                           </w:rPr>
                                           <w:t xml:space="preserve">Deep learning to find the steering angles &amp; </w:t>
                                         </w:r>
+                                        <w:proofErr w:type="spellStart"/>
                                         <w:r>
                                           <w:rPr>
                                             <w:color w:val="FFFFFF" w:themeColor="background1"/>
@@ -203,7 +204,16 @@
                                             <w:sz w:val="56"/>
                                             <w:szCs w:val="56"/>
                                           </w:rPr>
-                                          <w:t xml:space="preserve"> applied break</w:t>
+                                          <w:t xml:space="preserve"> applied</w:t>
+                                        </w:r>
+                                        <w:proofErr w:type="spellEnd"/>
+                                        <w:r>
+                                          <w:rPr>
+                                            <w:color w:val="FFFFFF" w:themeColor="background1"/>
+                                            <w:sz w:val="56"/>
+                                            <w:szCs w:val="56"/>
+                                          </w:rPr>
+                                          <w:t xml:space="preserve"> break</w:t>
                                         </w:r>
                                       </w:p>
                                     </w:sdtContent>
@@ -851,6 +861,7 @@
                                             <w:szCs w:val="32"/>
                                           </w:rPr>
                                         </w:pPr>
+                                        <w:proofErr w:type="spellStart"/>
                                         <w:r>
                                           <w:rPr>
                                             <w:color w:val="000000" w:themeColor="text1"/>
@@ -859,13 +870,23 @@
                                           </w:rPr>
                                           <w:t>Qurratulain</w:t>
                                         </w:r>
+                                        <w:proofErr w:type="spellEnd"/>
                                         <w:r>
                                           <w:rPr>
                                             <w:color w:val="000000" w:themeColor="text1"/>
                                             <w:sz w:val="32"/>
                                             <w:szCs w:val="32"/>
                                           </w:rPr>
-                                          <w:t xml:space="preserve"> Shamsher</w:t>
+                                          <w:t xml:space="preserve"> </w:t>
+                                        </w:r>
+                                        <w:proofErr w:type="gramStart"/>
+                                        <w:r>
+                                          <w:rPr>
+                                            <w:color w:val="000000" w:themeColor="text1"/>
+                                            <w:sz w:val="32"/>
+                                            <w:szCs w:val="32"/>
+                                          </w:rPr>
+                                          <w:t>Shamsher</w:t>
                                         </w:r>
                                         <w:r>
                                           <w:rPr>
@@ -873,7 +894,16 @@
                                             <w:sz w:val="32"/>
                                             <w:szCs w:val="32"/>
                                           </w:rPr>
-                                          <w:t>(IS_001)</w:t>
+                                          <w:t>(</w:t>
+                                        </w:r>
+                                        <w:proofErr w:type="gramEnd"/>
+                                        <w:r>
+                                          <w:rPr>
+                                            <w:color w:val="000000" w:themeColor="text1"/>
+                                            <w:sz w:val="32"/>
+                                            <w:szCs w:val="32"/>
+                                          </w:rPr>
+                                          <w:t>IS_001)</w:t>
                                         </w:r>
                                       </w:p>
                                     </w:sdtContent>
@@ -1002,12 +1032,12 @@
               </mc:Choice>
               <mc:Fallback>
                 <w:pict>
-                  <v:group w14:anchorId="413EF9B4" id="Group 2" o:spid="_x0000_s1026" style="position:absolute;margin-left:0;margin-top:0;width:580.4pt;height:751.4pt;z-index:251659264;mso-width-percent:950;mso-height-percent:950;mso-position-horizontal:center;mso-position-horizontal-relative:page;mso-position-vertical:center;mso-position-vertical-relative:page;mso-width-percent:950;mso-height-percent:950" coordorigin="316,406" coordsize="11608,15028" o:gfxdata="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" o:allowincell="f">
-                    <v:group id="Group 3" o:spid="_x0000_s1027" style="position:absolute;left:316;top:406;width:11608;height:15028" coordorigin="321,406" coordsize="11600,15025" o:gfxdata="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">
-                      <v:rect id="Rectangle 4" o:spid="_x0000_s1028" alt="Zig zag" style="position:absolute;left:339;top:406;width:11582;height:15025;visibility:visible;mso-wrap-style:square;v-text-anchor:middle" o:gfxdata="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" fillcolor="#f1efe6 [2579]" strokecolor="white" strokeweight="1pt">
+                  <v:group w14:anchorId="67B5D00B" id="Group 2" o:spid="_x0000_s1026" style="position:absolute;margin-left:0;margin-top:0;width:580.4pt;height:751.4pt;z-index:251659264;mso-width-percent:950;mso-height-percent:950;mso-position-horizontal:center;mso-position-horizontal-relative:page;mso-position-vertical:center;mso-position-vertical-relative:page;mso-width-percent:950;mso-height-percent:950" coordorigin="316,406" coordsize="11608,15028" o:gfxdata="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" o:allowincell="f">
+                    <v:group id="Group 3" o:spid="_x0000_s1027" style="position:absolute;left:316;top:406;width:11608;height:15028" coordorigin="321,406" coordsize="11600,15025" o:gfxdata="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">
+                      <v:rect id="Rectangle 4" o:spid="_x0000_s1028" alt="Zig zag" style="position:absolute;left:339;top:406;width:11582;height:15025;visibility:visible;mso-wrap-style:square;v-text-anchor:middle" o:gfxdata="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" fillcolor="#f1efe6 [2579]" strokecolor="white" strokeweight="1pt">
                         <v:fill color2="#575131 [963]" rotate="t" focusposition=".5,.5" focussize="" focus="100%" type="gradientRadial"/>
                       </v:rect>
-                      <v:rect id="Rectangle 5" o:spid="_x0000_s1029" style="position:absolute;left:3446;top:406;width:8475;height:15025;visibility:visible;mso-wrap-style:square;v-text-anchor:top" o:gfxdata="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" fillcolor="gray [1629]" strokecolor="white [3212]" strokeweight="1pt">
+                      <v:rect id="Rectangle 5" o:spid="_x0000_s1029" style="position:absolute;left:3446;top:406;width:8475;height:15025;visibility:visible;mso-wrap-style:square;v-text-anchor:top" o:gfxdata="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" fillcolor="gray [1629]" strokecolor="white [3212]" strokeweight="1pt">
                         <v:shadow color="#d8d8d8" offset="3pt,3pt"/>
                         <v:textbox inset="18pt,108pt,36pt">
                           <w:txbxContent>
@@ -1042,6 +1072,7 @@
                                     </w:rPr>
                                     <w:t xml:space="preserve">Deep learning to find the steering angles &amp; </w:t>
                                   </w:r>
+                                  <w:proofErr w:type="spellStart"/>
                                   <w:r>
                                     <w:rPr>
                                       <w:color w:val="FFFFFF" w:themeColor="background1"/>
@@ -1056,7 +1087,16 @@
                                       <w:sz w:val="56"/>
                                       <w:szCs w:val="56"/>
                                     </w:rPr>
-                                    <w:t xml:space="preserve"> applied break</w:t>
+                                    <w:t xml:space="preserve"> applied</w:t>
+                                  </w:r>
+                                  <w:proofErr w:type="spellEnd"/>
+                                  <w:r>
+                                    <w:rPr>
+                                      <w:color w:val="FFFFFF" w:themeColor="background1"/>
+                                      <w:sz w:val="56"/>
+                                      <w:szCs w:val="56"/>
+                                    </w:rPr>
+                                    <w:t xml:space="preserve"> break</w:t>
                                   </w:r>
                                 </w:p>
                               </w:sdtContent>
@@ -1114,33 +1154,33 @@
                           </w:txbxContent>
                         </v:textbox>
                       </v:rect>
-                      <v:group id="Group 6" o:spid="_x0000_s1030" style="position:absolute;left:321;top:3423;width:3126;height:6068" coordorigin="654,3599" coordsize="2880,5760" o:gfxdata="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">
-                        <v:rect id="Rectangle 7" o:spid="_x0000_s1031" style="position:absolute;left:2094;top:6479;width:1440;height:1440;flip:x;visibility:visible;mso-wrap-style:square;v-text-anchor:middle" o:gfxdata="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" fillcolor="#95b3d7 [1940]" strokecolor="white [3212]" strokeweight="1pt">
+                      <v:group id="Group 6" o:spid="_x0000_s1030" style="position:absolute;left:321;top:3423;width:3126;height:6068" coordorigin="654,3599" coordsize="2880,5760" o:gfxdata="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">
+                        <v:rect id="Rectangle 7" o:spid="_x0000_s1031" style="position:absolute;left:2094;top:6479;width:1440;height:1440;flip:x;visibility:visible;mso-wrap-style:square;v-text-anchor:middle" o:gfxdata="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" fillcolor="#95b3d7 [1940]" strokecolor="white [3212]" strokeweight="1pt">
                           <v:fill opacity="52428f"/>
                           <v:shadow color="#d8d8d8" offset="3pt,3pt"/>
                         </v:rect>
-                        <v:rect id="Rectangle 8" o:spid="_x0000_s1032" style="position:absolute;left:2094;top:5039;width:1440;height:1440;flip:x;visibility:visible;mso-wrap-style:square;v-text-anchor:middle" o:gfxdata="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" fillcolor="#b8cce4 [1300]" strokecolor="white [3212]" strokeweight="1pt">
+                        <v:rect id="Rectangle 8" o:spid="_x0000_s1032" style="position:absolute;left:2094;top:5039;width:1440;height:1440;flip:x;visibility:visible;mso-wrap-style:square;v-text-anchor:middle" o:gfxdata="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" fillcolor="#b8cce4 [1300]" strokecolor="white [3212]" strokeweight="1pt">
                           <v:fill opacity="32896f"/>
                           <v:shadow color="#d8d8d8" offset="3pt,3pt"/>
                         </v:rect>
-                        <v:rect id="Rectangle 9" o:spid="_x0000_s1033" style="position:absolute;left:654;top:5039;width:1440;height:1440;flip:x;visibility:visible;mso-wrap-style:square;v-text-anchor:middle" o:gfxdata="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" fillcolor="#95b3d7 [1940]" strokecolor="white [3212]" strokeweight="1pt">
+                        <v:rect id="Rectangle 9" o:spid="_x0000_s1033" style="position:absolute;left:654;top:5039;width:1440;height:1440;flip:x;visibility:visible;mso-wrap-style:square;v-text-anchor:middle" o:gfxdata="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" fillcolor="#95b3d7 [1940]" strokecolor="white [3212]" strokeweight="1pt">
                           <v:fill opacity="52428f"/>
                           <v:shadow color="#d8d8d8" offset="3pt,3pt"/>
                         </v:rect>
-                        <v:rect id="Rectangle 10" o:spid="_x0000_s1034" style="position:absolute;left:654;top:3599;width:1440;height:1440;flip:x;visibility:visible;mso-wrap-style:square;v-text-anchor:middle" o:gfxdata="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" fillcolor="#b8cce4 [1300]" strokecolor="white [3212]" strokeweight="1pt">
+                        <v:rect id="Rectangle 10" o:spid="_x0000_s1034" style="position:absolute;left:654;top:3599;width:1440;height:1440;flip:x;visibility:visible;mso-wrap-style:square;v-text-anchor:middle" o:gfxdata="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" fillcolor="#b8cce4 [1300]" strokecolor="white [3212]" strokeweight="1pt">
                           <v:fill opacity="32896f"/>
                           <v:shadow color="#d8d8d8" offset="3pt,3pt"/>
                         </v:rect>
-                        <v:rect id="Rectangle 11" o:spid="_x0000_s1035" style="position:absolute;left:654;top:6479;width:1440;height:1440;flip:x;visibility:visible;mso-wrap-style:square;v-text-anchor:middle" o:gfxdata="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" fillcolor="#b8cce4 [1300]" strokecolor="white [3212]" strokeweight="1pt">
+                        <v:rect id="Rectangle 11" o:spid="_x0000_s1035" style="position:absolute;left:654;top:6479;width:1440;height:1440;flip:x;visibility:visible;mso-wrap-style:square;v-text-anchor:middle" o:gfxdata="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" fillcolor="#b8cce4 [1300]" strokecolor="white [3212]" strokeweight="1pt">
                           <v:fill opacity="32896f"/>
                           <v:shadow color="#d8d8d8" offset="3pt,3pt"/>
                         </v:rect>
-                        <v:rect id="Rectangle 12" o:spid="_x0000_s1036" style="position:absolute;left:2094;top:7919;width:1440;height:1440;flip:x;visibility:visible;mso-wrap-style:square;v-text-anchor:middle" o:gfxdata="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" fillcolor="#b8cce4 [1300]" strokecolor="white [3212]" strokeweight="1pt">
+                        <v:rect id="Rectangle 12" o:spid="_x0000_s1036" style="position:absolute;left:2094;top:7919;width:1440;height:1440;flip:x;visibility:visible;mso-wrap-style:square;v-text-anchor:middle" o:gfxdata="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" fillcolor="#b8cce4 [1300]" strokecolor="white [3212]" strokeweight="1pt">
                           <v:fill opacity="32896f"/>
                           <v:shadow color="#d8d8d8" offset="3pt,3pt"/>
                         </v:rect>
                       </v:group>
-                      <v:rect id="Rectangle 13" o:spid="_x0000_s1037" style="position:absolute;left:2690;top:406;width:1563;height:1518;flip:x;visibility:visible;mso-wrap-style:square;v-text-anchor:bottom" o:gfxdata="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" fillcolor="#c0504d [3205]" strokecolor="white [3212]" strokeweight="1pt">
+                      <v:rect id="Rectangle 13" o:spid="_x0000_s1037" style="position:absolute;left:2690;top:406;width:1563;height:1518;flip:x;visibility:visible;mso-wrap-style:square;v-text-anchor:bottom" o:gfxdata="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" fillcolor="#c0504d [3205]" strokecolor="white [3212]" strokeweight="1pt">
                         <v:shadow color="#d8d8d8" offset="3pt,3pt"/>
                         <v:textbox>
                           <w:txbxContent>
@@ -1188,21 +1228,21 @@
                         </v:textbox>
                       </v:rect>
                     </v:group>
-                    <v:group id="Group 14" o:spid="_x0000_s1038" style="position:absolute;left:3446;top:13758;width:8169;height:1382" coordorigin="3446,13758" coordsize="8169,1382" o:gfxdata="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">
-                      <v:group id="Group 15" o:spid="_x0000_s1039" style="position:absolute;left:10833;top:14380;width:782;height:760;flip:x y" coordorigin="8754,11945" coordsize="2880,2859" o:gfxdata="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">
-                        <v:rect id="Rectangle 16" o:spid="_x0000_s1040" style="position:absolute;left:10194;top:11945;width:1440;height:1440;flip:x;visibility:visible;mso-wrap-style:square;v-text-anchor:middle" o:gfxdata="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" fillcolor="#bfbfbf [2412]" strokecolor="white [3212]" strokeweight="1pt">
+                    <v:group id="Group 14" o:spid="_x0000_s1038" style="position:absolute;left:3446;top:13758;width:8169;height:1382" coordorigin="3446,13758" coordsize="8169,1382" o:gfxdata="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">
+                      <v:group id="Group 15" o:spid="_x0000_s1039" style="position:absolute;left:10833;top:14380;width:782;height:760;flip:x y" coordorigin="8754,11945" coordsize="2880,2859" o:gfxdata="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">
+                        <v:rect id="Rectangle 16" o:spid="_x0000_s1040" style="position:absolute;left:10194;top:11945;width:1440;height:1440;flip:x;visibility:visible;mso-wrap-style:square;v-text-anchor:middle" o:gfxdata="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" fillcolor="#bfbfbf [2412]" strokecolor="white [3212]" strokeweight="1pt">
                           <v:fill opacity="32896f"/>
                           <v:shadow color="#d8d8d8" offset="3pt,3pt"/>
                         </v:rect>
-                        <v:rect id="Rectangle 17" o:spid="_x0000_s1041" style="position:absolute;left:10194;top:13364;width:1440;height:1440;flip:x;visibility:visible;mso-wrap-style:square;v-text-anchor:middle" o:gfxdata="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" fillcolor="#c0504d [3205]" strokecolor="white [3212]" strokeweight="1pt">
+                        <v:rect id="Rectangle 17" o:spid="_x0000_s1041" style="position:absolute;left:10194;top:13364;width:1440;height:1440;flip:x;visibility:visible;mso-wrap-style:square;v-text-anchor:middle" o:gfxdata="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" fillcolor="#c0504d [3205]" strokecolor="white [3212]" strokeweight="1pt">
                           <v:shadow color="#d8d8d8" offset="3pt,3pt"/>
                         </v:rect>
-                        <v:rect id="Rectangle 18" o:spid="_x0000_s1042" style="position:absolute;left:8754;top:13364;width:1440;height:1440;flip:x;visibility:visible;mso-wrap-style:square;v-text-anchor:middle" o:gfxdata="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" fillcolor="#bfbfbf [2412]" strokecolor="white [3212]" strokeweight="1pt">
+                        <v:rect id="Rectangle 18" o:spid="_x0000_s1042" style="position:absolute;left:8754;top:13364;width:1440;height:1440;flip:x;visibility:visible;mso-wrap-style:square;v-text-anchor:middle" o:gfxdata="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" fillcolor="#bfbfbf [2412]" strokecolor="white [3212]" strokeweight="1pt">
                           <v:fill opacity="32896f"/>
                           <v:shadow color="#d8d8d8" offset="3pt,3pt"/>
                         </v:rect>
                       </v:group>
-                      <v:rect id="Rectangle 19" o:spid="_x0000_s1043" style="position:absolute;left:3446;top:13758;width:7105;height:1382;visibility:visible;mso-wrap-style:square;v-text-anchor:bottom" o:gfxdata="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" filled="f" stroked="f" strokecolor="white" strokeweight="1pt">
+                      <v:rect id="Rectangle 19" o:spid="_x0000_s1043" style="position:absolute;left:3446;top:13758;width:7105;height:1382;visibility:visible;mso-wrap-style:square;v-text-anchor:bottom" o:gfxdata="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" filled="f" stroked="f" strokecolor="white" strokeweight="1pt">
                         <v:fill opacity="52428f"/>
                         <v:shadow color="#d8d8d8" offset="3pt,3pt"/>
                         <v:textbox inset=",0,,0">
@@ -1231,6 +1271,7 @@
                                       <w:szCs w:val="32"/>
                                     </w:rPr>
                                   </w:pPr>
+                                  <w:proofErr w:type="spellStart"/>
                                   <w:r>
                                     <w:rPr>
                                       <w:color w:val="000000" w:themeColor="text1"/>
@@ -1239,13 +1280,23 @@
                                     </w:rPr>
                                     <w:t>Qurratulain</w:t>
                                   </w:r>
+                                  <w:proofErr w:type="spellEnd"/>
                                   <w:r>
                                     <w:rPr>
                                       <w:color w:val="000000" w:themeColor="text1"/>
                                       <w:sz w:val="32"/>
                                       <w:szCs w:val="32"/>
                                     </w:rPr>
-                                    <w:t xml:space="preserve"> Shamsher</w:t>
+                                    <w:t xml:space="preserve"> </w:t>
+                                  </w:r>
+                                  <w:proofErr w:type="gramStart"/>
+                                  <w:r>
+                                    <w:rPr>
+                                      <w:color w:val="000000" w:themeColor="text1"/>
+                                      <w:sz w:val="32"/>
+                                      <w:szCs w:val="32"/>
+                                    </w:rPr>
+                                    <w:t>Shamsher</w:t>
                                   </w:r>
                                   <w:r>
                                     <w:rPr>
@@ -1253,7 +1304,16 @@
                                       <w:sz w:val="32"/>
                                       <w:szCs w:val="32"/>
                                     </w:rPr>
-                                    <w:t>(IS_001)</w:t>
+                                    <w:t>(</w:t>
+                                  </w:r>
+                                  <w:proofErr w:type="gramEnd"/>
+                                  <w:r>
+                                    <w:rPr>
+                                      <w:color w:val="000000" w:themeColor="text1"/>
+                                      <w:sz w:val="32"/>
+                                      <w:szCs w:val="32"/>
+                                    </w:rPr>
+                                    <w:t>IS_001)</w:t>
                                   </w:r>
                                 </w:p>
                               </w:sdtContent>
@@ -1489,7 +1549,23 @@
           <w:rFonts w:ascii="Times New Roman" w:hAnsi="Times New Roman" w:cs="Times New Roman"/>
           <w:shd w:val="clear" w:color="auto" w:fill="FFFFFF"/>
         </w:rPr>
-        <w:t xml:space="preserve">Now a days transportation specially cars are part of human’s life. Cars now a days already include many semi-autonomous </w:t>
+        <w:t xml:space="preserve">Now a </w:t>
+      </w:r>
+      <w:proofErr w:type="gramStart"/>
+      <w:r>
+        <w:rPr>
+          <w:rFonts w:ascii="Times New Roman" w:hAnsi="Times New Roman" w:cs="Times New Roman"/>
+          <w:shd w:val="clear" w:color="auto" w:fill="FFFFFF"/>
+        </w:rPr>
+        <w:t>days</w:t>
+      </w:r>
+      <w:proofErr w:type="gramEnd"/>
+      <w:r>
+        <w:rPr>
+          <w:rFonts w:ascii="Times New Roman" w:hAnsi="Times New Roman" w:cs="Times New Roman"/>
+          <w:shd w:val="clear" w:color="auto" w:fill="FFFFFF"/>
+        </w:rPr>
+        <w:t xml:space="preserve"> transportation specially cars are part of human’s life. Cars now a days already include many semi-autonomous </w:t>
       </w:r>
       <w:r>
         <w:rPr>
@@ -1503,7 +1579,39 @@
           <w:rFonts w:ascii="Times New Roman" w:hAnsi="Times New Roman" w:cs="Times New Roman"/>
           <w:shd w:val="clear" w:color="auto" w:fill="FFFFFF"/>
         </w:rPr>
-        <w:t xml:space="preserve"> like it is able to assist in parking and also provides self-braking systems. And a complete autonomous vehicles are able to operate without human interaction and human control and it is becoming more of a reality.</w:t>
+        <w:t xml:space="preserve"> like it </w:t>
+      </w:r>
+      <w:proofErr w:type="gramStart"/>
+      <w:r>
+        <w:rPr>
+          <w:rFonts w:ascii="Times New Roman" w:hAnsi="Times New Roman" w:cs="Times New Roman"/>
+          <w:shd w:val="clear" w:color="auto" w:fill="FFFFFF"/>
+        </w:rPr>
+        <w:t>is able to</w:t>
+      </w:r>
+      <w:proofErr w:type="gramEnd"/>
+      <w:r>
+        <w:rPr>
+          <w:rFonts w:ascii="Times New Roman" w:hAnsi="Times New Roman" w:cs="Times New Roman"/>
+          <w:shd w:val="clear" w:color="auto" w:fill="FFFFFF"/>
+        </w:rPr>
+        <w:t xml:space="preserve"> assist in parking and also provides self-braking systems. And a </w:t>
+      </w:r>
+      <w:proofErr w:type="gramStart"/>
+      <w:r>
+        <w:rPr>
+          <w:rFonts w:ascii="Times New Roman" w:hAnsi="Times New Roman" w:cs="Times New Roman"/>
+          <w:shd w:val="clear" w:color="auto" w:fill="FFFFFF"/>
+        </w:rPr>
+        <w:t>complete autonomous vehicles</w:t>
+      </w:r>
+      <w:proofErr w:type="gramEnd"/>
+      <w:r>
+        <w:rPr>
+          <w:rFonts w:ascii="Times New Roman" w:hAnsi="Times New Roman" w:cs="Times New Roman"/>
+          <w:shd w:val="clear" w:color="auto" w:fill="FFFFFF"/>
+        </w:rPr>
+        <w:t xml:space="preserve"> are able to operate without human interaction and human control and it is becoming more of a reality.</w:t>
       </w:r>
       <w:r>
         <w:rPr>
@@ -1720,7 +1828,41 @@
         <w:rPr>
           <w:rFonts w:ascii="Times New Roman" w:hAnsi="Times New Roman" w:cs="Times New Roman"/>
         </w:rPr>
-        <w:t>Our main focus is to predict the different steering angles by given dataset and implement it on a system to be executable to give some output. For this special purpose we will use ROS.</w:t>
+        <w:t xml:space="preserve">Our </w:t>
+      </w:r>
+      <w:proofErr w:type="gramStart"/>
+      <w:r>
+        <w:rPr>
+          <w:rFonts w:ascii="Times New Roman" w:hAnsi="Times New Roman" w:cs="Times New Roman"/>
+        </w:rPr>
+        <w:t>main focus</w:t>
+      </w:r>
+      <w:proofErr w:type="gramEnd"/>
+      <w:r>
+        <w:rPr>
+          <w:rFonts w:ascii="Times New Roman" w:hAnsi="Times New Roman" w:cs="Times New Roman"/>
+        </w:rPr>
+        <w:t xml:space="preserve"> is to predict the different steering angles by given dataset and implement it on a system to be executable to give some output. For this special purpose we will use </w:t>
+      </w:r>
+      <w:commentRangeStart w:id="0"/>
+      <w:r>
+        <w:rPr>
+          <w:rFonts w:ascii="Times New Roman" w:hAnsi="Times New Roman" w:cs="Times New Roman"/>
+        </w:rPr>
+        <w:t>ROS</w:t>
+      </w:r>
+      <w:commentRangeEnd w:id="0"/>
+      <w:r>
+        <w:rPr>
+          <w:rStyle w:val="CommentReference"/>
+        </w:rPr>
+        <w:commentReference w:id="0"/>
+      </w:r>
+      <w:r>
+        <w:rPr>
+          <w:rFonts w:ascii="Times New Roman" w:hAnsi="Times New Roman" w:cs="Times New Roman"/>
+        </w:rPr>
+        <w:t>.</w:t>
       </w:r>
     </w:p>
     <w:p>
@@ -1732,6 +1874,7 @@
           <w:shd w:val="clear" w:color="auto" w:fill="FFFFFF"/>
         </w:rPr>
       </w:pPr>
+      <w:commentRangeStart w:id="1"/>
       <w:r>
         <w:rPr>
           <w:rFonts w:ascii="Times New Roman" w:hAnsi="Times New Roman" w:cs="Times New Roman"/>
@@ -1816,6 +1959,13 @@
         </w:rPr>
         <w:t xml:space="preserve">Path Planning </w:t>
       </w:r>
+      <w:commentRangeEnd w:id="1"/>
+      <w:r>
+        <w:rPr>
+          <w:rStyle w:val="CommentReference"/>
+        </w:rPr>
+        <w:commentReference w:id="1"/>
+      </w:r>
     </w:p>
     <w:p>
       <w:pPr>
@@ -1857,8 +2007,9 @@
           <w:szCs w:val="21"/>
           <w:shd w:val="clear" w:color="auto" w:fill="FFFFFF"/>
         </w:rPr>
-        <w:t>Self-driving capability will surely add so many benefits in our life , It will provide easiness in our whole society , like providing transportation for those people who are not able to drive properly just because of the stress , under age or any physical disability.</w:t>
-      </w:r>
+        <w:t xml:space="preserve">Self-driving capability will surely add so many benefits in our </w:t>
+      </w:r>
+      <w:proofErr w:type="gramStart"/>
       <w:r>
         <w:rPr>
           <w:rFonts w:ascii="Times New Roman" w:hAnsi="Times New Roman" w:cs="Times New Roman"/>
@@ -1866,19 +2017,32 @@
           <w:szCs w:val="21"/>
           <w:shd w:val="clear" w:color="auto" w:fill="FFFFFF"/>
         </w:rPr>
+        <w:t>life ,</w:t>
+      </w:r>
+      <w:proofErr w:type="gramEnd"/>
+      <w:r>
+        <w:rPr>
+          <w:rFonts w:ascii="Times New Roman" w:hAnsi="Times New Roman" w:cs="Times New Roman"/>
+          <w:sz w:val="21"/>
+          <w:szCs w:val="21"/>
+          <w:shd w:val="clear" w:color="auto" w:fill="FFFFFF"/>
+        </w:rPr>
+        <w:t xml:space="preserve"> It will provide easiness in our whole society , like providing transportation for those people who are not able to drive properly just because of the stress , under age or any physical disability.</w:t>
+      </w:r>
+      <w:r>
+        <w:rPr>
+          <w:rFonts w:ascii="Times New Roman" w:hAnsi="Times New Roman" w:cs="Times New Roman"/>
+          <w:sz w:val="21"/>
+          <w:szCs w:val="21"/>
+          <w:shd w:val="clear" w:color="auto" w:fill="FFFFFF"/>
+        </w:rPr>
         <w:t xml:space="preserve"> And the second reason is </w:t>
       </w:r>
       <w:r>
         <w:rPr>
           <w:rFonts w:ascii="Times New Roman" w:hAnsi="Times New Roman" w:cs="Times New Roman"/>
         </w:rPr>
-        <w:t>t</w:t>
-      </w:r>
-      <w:r>
-        <w:rPr>
-          <w:rFonts w:ascii="Times New Roman" w:hAnsi="Times New Roman" w:cs="Times New Roman"/>
-        </w:rPr>
-        <w:t>he traffic situation in Pakistan leads to design this project prototype, which aims at relaxing driver and creating an automated vehicle whose destination is dynamic</w:t>
+        <w:t>the traffic situation in Pakistan leads to design this project prototype, which aims at relaxing driver and creating an automated vehicle whose destination is dynamic</w:t>
       </w:r>
       <w:r>
         <w:rPr>
@@ -1897,14 +2061,30 @@
     <w:p>
       <w:pPr>
         <w:rPr>
-          <w:rFonts w:ascii="Times New Roman" w:hAnsi="Times New Roman" w:cs="Times New Roman"/>
-        </w:rPr>
-      </w:pPr>
+          <w:ins w:id="3" w:author="Ayaz Khan" w:date="2019-01-11T17:29:00Z"/>
+          <w:rFonts w:ascii="Times New Roman" w:hAnsi="Times New Roman" w:cs="Times New Roman"/>
+        </w:rPr>
+      </w:pPr>
+      <w:ins w:id="4" w:author="Ayaz Khan" w:date="2019-01-11T17:29:00Z">
+        <w:r>
+          <w:rPr>
+            <w:rFonts w:ascii="Times New Roman" w:hAnsi="Times New Roman" w:cs="Times New Roman"/>
+          </w:rPr>
+          <w:t>Missing Target Conference Details</w:t>
+        </w:r>
+      </w:ins>
     </w:p>
     <w:p>
       <w:pPr>
         <w:rPr>
           <w:rFonts w:ascii="Times New Roman" w:hAnsi="Times New Roman" w:cs="Times New Roman"/>
+        </w:rPr>
+      </w:pPr>
+    </w:p>
+    <w:p>
+      <w:pPr>
+        <w:rPr>
+          <w:rFonts w:ascii="Times New Roman" w:hAnsi="Times New Roman" w:cs="Times New Roman"/>
           <w:b/>
         </w:rPr>
       </w:pPr>
@@ -1913,7 +2093,6 @@
           <w:rFonts w:ascii="Times New Roman" w:hAnsi="Times New Roman" w:cs="Times New Roman"/>
           <w:b/>
         </w:rPr>
-        <w:lastRenderedPageBreak/>
         <w:t>Papers under consideration:</w:t>
       </w:r>
     </w:p>
@@ -1932,7 +2111,63 @@
         </w:rPr>
       </w:pPr>
       <w:r>
-        <w:t>M. Bojarski, P. Yeres, A. Choromanska, K. Choromanski, B. Firner, L. Jackel, and U. Muller. Explaining how a deep neural network trained with end-to-end learning steers a car. arXiv preprint arXiv:1704.07911, 2017</w:t>
+        <w:t xml:space="preserve">M. </w:t>
+      </w:r>
+      <w:proofErr w:type="spellStart"/>
+      <w:r>
+        <w:t>Bojarski</w:t>
+      </w:r>
+      <w:proofErr w:type="spellEnd"/>
+      <w:r>
+        <w:t xml:space="preserve">, P. </w:t>
+      </w:r>
+      <w:proofErr w:type="spellStart"/>
+      <w:r>
+        <w:t>Yeres</w:t>
+      </w:r>
+      <w:proofErr w:type="spellEnd"/>
+      <w:r>
+        <w:t xml:space="preserve">, A. </w:t>
+      </w:r>
+      <w:proofErr w:type="spellStart"/>
+      <w:r>
+        <w:t>Choromanska</w:t>
+      </w:r>
+      <w:proofErr w:type="spellEnd"/>
+      <w:r>
+        <w:t xml:space="preserve">, K. </w:t>
+      </w:r>
+      <w:proofErr w:type="spellStart"/>
+      <w:r>
+        <w:t>Choromanski</w:t>
+      </w:r>
+      <w:proofErr w:type="spellEnd"/>
+      <w:r>
+        <w:t xml:space="preserve">, B. </w:t>
+      </w:r>
+      <w:proofErr w:type="spellStart"/>
+      <w:r>
+        <w:t>Firner</w:t>
+      </w:r>
+      <w:proofErr w:type="spellEnd"/>
+      <w:r>
+        <w:t xml:space="preserve">, L. </w:t>
+      </w:r>
+      <w:proofErr w:type="spellStart"/>
+      <w:r>
+        <w:t>Jackel</w:t>
+      </w:r>
+      <w:proofErr w:type="spellEnd"/>
+      <w:r>
+        <w:t xml:space="preserve">, and U. Muller. Explaining how a deep neural network trained with end-to-end learning steers a car. </w:t>
+      </w:r>
+      <w:proofErr w:type="spellStart"/>
+      <w:r>
+        <w:t>arXiv</w:t>
+      </w:r>
+      <w:proofErr w:type="spellEnd"/>
+      <w:r>
+        <w:t xml:space="preserve"> preprint arXiv:1704.07911, 2017</w:t>
       </w:r>
     </w:p>
     <w:p>
@@ -1949,29 +2184,32 @@
           <w:shd w:val="clear" w:color="auto" w:fill="FFFFFF"/>
         </w:rPr>
       </w:pPr>
-      <w:r>
-        <w:t>Shuyang Du</w:t>
-      </w:r>
-      <w:r>
-        <w:t xml:space="preserve">, </w:t>
-      </w:r>
-      <w:r>
-        <w:t>Haoli Guo</w:t>
-      </w:r>
-      <w:r>
-        <w:t xml:space="preserve"> ,</w:t>
-      </w:r>
+      <w:proofErr w:type="spellStart"/>
+      <w:r>
+        <w:t>Shuyang</w:t>
+      </w:r>
+      <w:proofErr w:type="spellEnd"/>
+      <w:r>
+        <w:t xml:space="preserve"> Du, </w:t>
+      </w:r>
+      <w:proofErr w:type="spellStart"/>
+      <w:r>
+        <w:t>Haoli</w:t>
+      </w:r>
+      <w:proofErr w:type="spellEnd"/>
       <w:r>
         <w:t xml:space="preserve"> </w:t>
       </w:r>
-      <w:r>
-        <w:t>Andrew Simpson</w:t>
-      </w:r>
-      <w:r>
-        <w:t xml:space="preserve"> . </w:t>
-      </w:r>
-      <w:r>
-        <w:t>Self-Driving Car Steering Angle Prediction Based on Image Recognition</w:t>
+      <w:proofErr w:type="gramStart"/>
+      <w:r>
+        <w:t>Guo ,</w:t>
+      </w:r>
+      <w:proofErr w:type="gramEnd"/>
+      <w:r>
+        <w:t xml:space="preserve"> </w:t>
+      </w:r>
+      <w:r>
+        <w:t>Andrew Simpson . Self-Driving Car Steering Angle Prediction Based on Image Recognition</w:t>
       </w:r>
       <w:r>
         <w:t>.</w:t>
@@ -1994,7 +2232,32 @@
           <w:rFonts w:ascii="Times New Roman" w:hAnsi="Times New Roman" w:cs="Times New Roman"/>
           <w:shd w:val="clear" w:color="auto" w:fill="FFFFFF"/>
         </w:rPr>
-        <w:t>M. Mueller, T. Voegtle , DETERMINATION OF STEERING WHEEL ANGLES DURING CAR ALIGNMENT BY IMAGE ANALYSIS METHODS. Institute of Photogrammetry and Remote Sensing (IPF), Karlsruhe Institute of Technology (KIT), Germany</w:t>
+        <w:t xml:space="preserve">M. Mueller, T. </w:t>
+      </w:r>
+      <w:proofErr w:type="spellStart"/>
+      <w:proofErr w:type="gramStart"/>
+      <w:r>
+        <w:rPr>
+          <w:rFonts w:ascii="Times New Roman" w:hAnsi="Times New Roman" w:cs="Times New Roman"/>
+          <w:shd w:val="clear" w:color="auto" w:fill="FFFFFF"/>
+        </w:rPr>
+        <w:t>Voegtle</w:t>
+      </w:r>
+      <w:proofErr w:type="spellEnd"/>
+      <w:r>
+        <w:rPr>
+          <w:rFonts w:ascii="Times New Roman" w:hAnsi="Times New Roman" w:cs="Times New Roman"/>
+          <w:shd w:val="clear" w:color="auto" w:fill="FFFFFF"/>
+        </w:rPr>
+        <w:t xml:space="preserve"> ,</w:t>
+      </w:r>
+      <w:proofErr w:type="gramEnd"/>
+      <w:r>
+        <w:rPr>
+          <w:rFonts w:ascii="Times New Roman" w:hAnsi="Times New Roman" w:cs="Times New Roman"/>
+          <w:shd w:val="clear" w:color="auto" w:fill="FFFFFF"/>
+        </w:rPr>
+        <w:t xml:space="preserve"> DETERMINATION OF STEERING WHEEL ANGLES DURING CAR ALIGNMENT BY IMAGE ANALYSIS METHODS. Institute of Photogrammetry and Remote Sensing (IPF), Karlsruhe Institute of Technology (KIT), Germany</w:t>
       </w:r>
     </w:p>
     <w:p>
@@ -2090,9 +2353,76 @@
 </w:document>
 </file>
 
+<file path=word/comments.xml><?xml version="1.0" encoding="utf-8"?>
+<w:comments xmlns:wpc="http://schemas.microsoft.com/office/word/2010/wordprocessingCanvas" xmlns:cx="http://schemas.microsoft.com/office/drawing/2014/chartex" xmlns:cx1="http://schemas.microsoft.com/office/drawing/2015/9/8/chartex" xmlns:cx2="http://schemas.microsoft.com/office/drawing/2015/10/21/chartex" xmlns:cx3="http://schemas.microsoft.com/office/drawing/2016/5/9/chartex" xmlns:cx4="http://schemas.microsoft.com/office/drawing/2016/5/10/chartex" xmlns:cx5="http://schemas.microsoft.com/office/drawing/2016/5/11/chartex" xmlns:cx6="http://schemas.microsoft.com/office/drawing/2016/5/12/chartex" xmlns:cx7="http://schemas.microsoft.com/office/drawing/2016/5/13/chartex" xmlns:cx8="http://schemas.microsoft.com/office/drawing/2016/5/14/chartex" xmlns:mc="http://schemas.openxmlformats.org/markup-compatibility/2006" xmlns:aink="http://schemas.microsoft.com/office/drawing/2016/ink" xmlns:am3d="http://schemas.microsoft.com/office/drawing/2017/model3d" xmlns:o="urn:schemas-microsoft-com:office:office" xmlns:r="http://schemas.openxmlformats.org/officeDocument/2006/relationships" xmlns:m="http://schemas.openxmlformats.org/officeDocument/2006/math" xmlns:v="urn:schemas-microsoft-com:vml" xmlns:wp14="http://schemas.microsoft.com/office/word/2010/wordprocessingDrawing" xmlns:wp="http://schemas.openxmlformats.org/drawingml/2006/wordprocessingDrawing" xmlns:w10="urn:schemas-microsoft-com:office:word" xmlns:w="http://schemas.openxmlformats.org/wordprocessingml/2006/main" xmlns:w14="http://schemas.microsoft.com/office/word/2010/wordml" xmlns:w15="http://schemas.microsoft.com/office/word/2012/wordml" xmlns:w16cid="http://schemas.microsoft.com/office/word/2016/wordml/cid" xmlns:w16se="http://schemas.microsoft.com/office/word/2015/wordml/symex" xmlns:wpg="http://schemas.microsoft.com/office/word/2010/wordprocessingGroup" xmlns:wpi="http://schemas.microsoft.com/office/word/2010/wordprocessingInk" xmlns:wne="http://schemas.microsoft.com/office/word/2006/wordml" xmlns:wps="http://schemas.microsoft.com/office/word/2010/wordprocessingShape" mc:Ignorable="w14 w15 w16se w16cid wp14">
+  <w:comment w:id="0" w:author="Ayaz Khan" w:date="2019-01-11T17:30:00Z" w:initials="AK">
+    <w:p>
+      <w:pPr>
+        <w:pStyle w:val="CommentText"/>
+      </w:pPr>
+      <w:r>
+        <w:rPr>
+          <w:rStyle w:val="CommentReference"/>
+        </w:rPr>
+        <w:annotationRef/>
+      </w:r>
+      <w:r>
+        <w:t>What is ROS? Please briefly explain.</w:t>
+      </w:r>
+    </w:p>
+  </w:comment>
+  <w:comment w:id="1" w:author="Ayaz Khan" w:date="2019-01-11T17:31:00Z" w:initials="AK">
+    <w:p>
+      <w:pPr>
+        <w:pStyle w:val="CommentText"/>
+      </w:pPr>
+      <w:r>
+        <w:rPr>
+          <w:rStyle w:val="CommentReference"/>
+        </w:rPr>
+        <w:annotationRef/>
+      </w:r>
+      <w:r>
+        <w:t>How you generate dataset?</w:t>
+      </w:r>
+    </w:p>
+    <w:p>
+      <w:pPr>
+        <w:pStyle w:val="CommentText"/>
+      </w:pPr>
+      <w:r>
+        <w:t xml:space="preserve">What deep learning model you will use in your project? </w:t>
+      </w:r>
+      <w:r>
+        <w:t xml:space="preserve">Or will you develop your own </w:t>
+      </w:r>
+      <w:r>
+        <w:t>model?</w:t>
+      </w:r>
+      <w:bookmarkStart w:id="2" w:name="_GoBack"/>
+      <w:bookmarkEnd w:id="2"/>
+    </w:p>
+  </w:comment>
+</w:comments>
+</file>
+
+<file path=word/commentsExtended.xml><?xml version="1.0" encoding="utf-8"?>
+<w15:commentsEx xmlns:wpc="http://schemas.microsoft.com/office/word/2010/wordprocessingCanvas" xmlns:cx="http://schemas.microsoft.com/office/drawing/2014/chartex" xmlns:cx1="http://schemas.microsoft.com/office/drawing/2015/9/8/chartex" xmlns:cx2="http://schemas.microsoft.com/office/drawing/2015/10/21/chartex" xmlns:cx3="http://schemas.microsoft.com/office/drawing/2016/5/9/chartex" xmlns:cx4="http://schemas.microsoft.com/office/drawing/2016/5/10/chartex" xmlns:cx5="http://schemas.microsoft.com/office/drawing/2016/5/11/chartex" xmlns:cx6="http://schemas.microsoft.com/office/drawing/2016/5/12/chartex" xmlns:cx7="http://schemas.microsoft.com/office/drawing/2016/5/13/chartex" xmlns:cx8="http://schemas.microsoft.com/office/drawing/2016/5/14/chartex" xmlns:mc="http://schemas.openxmlformats.org/markup-compatibility/2006" xmlns:aink="http://schemas.microsoft.com/office/drawing/2016/ink" xmlns:am3d="http://schemas.microsoft.com/office/drawing/2017/model3d" xmlns:o="urn:schemas-microsoft-com:office:office" xmlns:r="http://schemas.openxmlformats.org/officeDocument/2006/relationships" xmlns:m="http://schemas.openxmlformats.org/officeDocument/2006/math" xmlns:v="urn:schemas-microsoft-com:vml" xmlns:wp14="http://schemas.microsoft.com/office/word/2010/wordprocessingDrawing" xmlns:wp="http://schemas.openxmlformats.org/drawingml/2006/wordprocessingDrawing" xmlns:w10="urn:schemas-microsoft-com:office:word" xmlns:w="http://schemas.openxmlformats.org/wordprocessingml/2006/main" xmlns:w14="http://schemas.microsoft.com/office/word/2010/wordml" xmlns:w15="http://schemas.microsoft.com/office/word/2012/wordml" xmlns:w16cid="http://schemas.microsoft.com/office/word/2016/wordml/cid" xmlns:w16se="http://schemas.microsoft.com/office/word/2015/wordml/symex" xmlns:wpg="http://schemas.microsoft.com/office/word/2010/wordprocessingGroup" xmlns:wpi="http://schemas.microsoft.com/office/word/2010/wordprocessingInk" xmlns:wne="http://schemas.microsoft.com/office/word/2006/wordml" xmlns:wps="http://schemas.microsoft.com/office/word/2010/wordprocessingShape" mc:Ignorable="w14 w15 w16se w16cid wp14">
+  <w15:commentEx w15:paraId="36603299" w15:done="0"/>
+  <w15:commentEx w15:paraId="218960F0" w15:done="0"/>
+</w15:commentsEx>
+</file>
+
+<file path=word/commentsIds.xml><?xml version="1.0" encoding="utf-8"?>
+<w16cid:commentsIds xmlns:wpc="http://schemas.microsoft.com/office/word/2010/wordprocessingCanvas" xmlns:cx="http://schemas.microsoft.com/office/drawing/2014/chartex" xmlns:cx1="http://schemas.microsoft.com/office/drawing/2015/9/8/chartex" xmlns:cx2="http://schemas.microsoft.com/office/drawing/2015/10/21/chartex" xmlns:cx3="http://schemas.microsoft.com/office/drawing/2016/5/9/chartex" xmlns:cx4="http://schemas.microsoft.com/office/drawing/2016/5/10/chartex" xmlns:cx5="http://schemas.microsoft.com/office/drawing/2016/5/11/chartex" xmlns:cx6="http://schemas.microsoft.com/office/drawing/2016/5/12/chartex" xmlns:cx7="http://schemas.microsoft.com/office/drawing/2016/5/13/chartex" xmlns:cx8="http://schemas.microsoft.com/office/drawing/2016/5/14/chartex" xmlns:mc="http://schemas.openxmlformats.org/markup-compatibility/2006" xmlns:aink="http://schemas.microsoft.com/office/drawing/2016/ink" xmlns:am3d="http://schemas.microsoft.com/office/drawing/2017/model3d" xmlns:o="urn:schemas-microsoft-com:office:office" xmlns:r="http://schemas.openxmlformats.org/officeDocument/2006/relationships" xmlns:m="http://schemas.openxmlformats.org/officeDocument/2006/math" xmlns:v="urn:schemas-microsoft-com:vml" xmlns:wp14="http://schemas.microsoft.com/office/word/2010/wordprocessingDrawing" xmlns:wp="http://schemas.openxmlformats.org/drawingml/2006/wordprocessingDrawing" xmlns:w10="urn:schemas-microsoft-com:office:word" xmlns:w="http://schemas.openxmlformats.org/wordprocessingml/2006/main" xmlns:w14="http://schemas.microsoft.com/office/word/2010/wordml" xmlns:w15="http://schemas.microsoft.com/office/word/2012/wordml" xmlns:w16cid="http://schemas.microsoft.com/office/word/2016/wordml/cid" xmlns:w16se="http://schemas.microsoft.com/office/word/2015/wordml/symex" xmlns:wpg="http://schemas.microsoft.com/office/word/2010/wordprocessingGroup" xmlns:wpi="http://schemas.microsoft.com/office/word/2010/wordprocessingInk" xmlns:wne="http://schemas.microsoft.com/office/word/2006/wordml" xmlns:wps="http://schemas.microsoft.com/office/word/2010/wordprocessingShape" mc:Ignorable="w14 w15 w16se w16cid wp14">
+  <w16cid:commentId w16cid:paraId="36603299" w16cid:durableId="1FE35126"/>
+  <w16cid:commentId w16cid:paraId="218960F0" w16cid:durableId="1FE35175"/>
+</w16cid:commentsIds>
+</file>
+
 <file path=word/numbering.xml><?xml version="1.0" encoding="utf-8"?>
-<w:numbering xmlns:wpc="http://schemas.microsoft.com/office/word/2010/wordprocessingCanvas" xmlns:mc="http://schemas.openxmlformats.org/markup-compatibility/2006" xmlns:o="urn:schemas-microsoft-com:office:office" xmlns:r="http://schemas.openxmlformats.org/officeDocument/2006/relationships" xmlns:m="http://schemas.openxmlformats.org/officeDocument/2006/math" xmlns:v="urn:schemas-microsoft-com:vml" xmlns:wp14="http://schemas.microsoft.com/office/word/2010/wordprocessingDrawing" xmlns:wp="http://schemas.openxmlformats.org/drawingml/2006/wordprocessingDrawing" xmlns:w10="urn:schemas-microsoft-com:office:word" xmlns:w="http://schemas.openxmlformats.org/wordprocessingml/2006/main" xmlns:w14="http://schemas.microsoft.com/office/word/2010/wordml" xmlns:w15="http://schemas.microsoft.com/office/word/2012/wordml" xmlns:wpg="http://schemas.microsoft.com/office/word/2010/wordprocessingGroup" xmlns:wpi="http://schemas.microsoft.com/office/word/2010/wordprocessingInk" xmlns:wne="http://schemas.microsoft.com/office/word/2006/wordml" xmlns:wps="http://schemas.microsoft.com/office/word/2010/wordprocessingShape" mc:Ignorable="w14 w15 wp14">
-  <w:abstractNum w:abstractNumId="0">
+<w:numbering xmlns:wpc="http://schemas.microsoft.com/office/word/2010/wordprocessingCanvas" xmlns:cx="http://schemas.microsoft.com/office/drawing/2014/chartex" xmlns:cx1="http://schemas.microsoft.com/office/drawing/2015/9/8/chartex" xmlns:cx2="http://schemas.microsoft.com/office/drawing/2015/10/21/chartex" xmlns:cx3="http://schemas.microsoft.com/office/drawing/2016/5/9/chartex" xmlns:cx4="http://schemas.microsoft.com/office/drawing/2016/5/10/chartex" xmlns:cx5="http://schemas.microsoft.com/office/drawing/2016/5/11/chartex" xmlns:cx6="http://schemas.microsoft.com/office/drawing/2016/5/12/chartex" xmlns:cx7="http://schemas.microsoft.com/office/drawing/2016/5/13/chartex" xmlns:cx8="http://schemas.microsoft.com/office/drawing/2016/5/14/chartex" xmlns:mc="http://schemas.openxmlformats.org/markup-compatibility/2006" xmlns:aink="http://schemas.microsoft.com/office/drawing/2016/ink" xmlns:am3d="http://schemas.microsoft.com/office/drawing/2017/model3d" xmlns:o="urn:schemas-microsoft-com:office:office" xmlns:r="http://schemas.openxmlformats.org/officeDocument/2006/relationships" xmlns:m="http://schemas.openxmlformats.org/officeDocument/2006/math" xmlns:v="urn:schemas-microsoft-com:vml" xmlns:wp14="http://schemas.microsoft.com/office/word/2010/wordprocessingDrawing" xmlns:wp="http://schemas.openxmlformats.org/drawingml/2006/wordprocessingDrawing" xmlns:w10="urn:schemas-microsoft-com:office:word" xmlns:w="http://schemas.openxmlformats.org/wordprocessingml/2006/main" xmlns:w14="http://schemas.microsoft.com/office/word/2010/wordml" xmlns:w15="http://schemas.microsoft.com/office/word/2012/wordml" xmlns:w16cid="http://schemas.microsoft.com/office/word/2016/wordml/cid" xmlns:w16se="http://schemas.microsoft.com/office/word/2015/wordml/symex" xmlns:wpg="http://schemas.microsoft.com/office/word/2010/wordprocessingGroup" xmlns:wpi="http://schemas.microsoft.com/office/word/2010/wordprocessingInk" xmlns:wne="http://schemas.microsoft.com/office/word/2006/wordml" xmlns:wps="http://schemas.microsoft.com/office/word/2010/wordprocessingShape" mc:Ignorable="w14 w15 w16se w16cid wp14">
+  <w:abstractNum w:abstractNumId="0" w15:restartNumberingAfterBreak="0">
     <w:nsid w:val="58DF3ED5"/>
     <w:multiLevelType w:val="hybridMultilevel"/>
     <w:tmpl w:val="75781684"/>
@@ -2205,7 +2535,7 @@
       </w:rPr>
     </w:lvl>
   </w:abstractNum>
-  <w:abstractNum w:abstractNumId="1">
+  <w:abstractNum w:abstractNumId="1" w15:restartNumberingAfterBreak="0">
     <w:nsid w:val="76B95819"/>
     <w:multiLevelType w:val="hybridMultilevel"/>
     <w:tmpl w:val="BAB4362A"/>
@@ -2304,8 +2634,16 @@
 </w:numbering>
 </file>
 
+<file path=word/people.xml><?xml version="1.0" encoding="utf-8"?>
+<w15:people xmlns:wpc="http://schemas.microsoft.com/office/word/2010/wordprocessingCanvas" xmlns:cx="http://schemas.microsoft.com/office/drawing/2014/chartex" xmlns:cx1="http://schemas.microsoft.com/office/drawing/2015/9/8/chartex" xmlns:cx2="http://schemas.microsoft.com/office/drawing/2015/10/21/chartex" xmlns:cx3="http://schemas.microsoft.com/office/drawing/2016/5/9/chartex" xmlns:cx4="http://schemas.microsoft.com/office/drawing/2016/5/10/chartex" xmlns:cx5="http://schemas.microsoft.com/office/drawing/2016/5/11/chartex" xmlns:cx6="http://schemas.microsoft.com/office/drawing/2016/5/12/chartex" xmlns:cx7="http://schemas.microsoft.com/office/drawing/2016/5/13/chartex" xmlns:cx8="http://schemas.microsoft.com/office/drawing/2016/5/14/chartex" xmlns:mc="http://schemas.openxmlformats.org/markup-compatibility/2006" xmlns:aink="http://schemas.microsoft.com/office/drawing/2016/ink" xmlns:am3d="http://schemas.microsoft.com/office/drawing/2017/model3d" xmlns:o="urn:schemas-microsoft-com:office:office" xmlns:r="http://schemas.openxmlformats.org/officeDocument/2006/relationships" xmlns:m="http://schemas.openxmlformats.org/officeDocument/2006/math" xmlns:v="urn:schemas-microsoft-com:vml" xmlns:wp14="http://schemas.microsoft.com/office/word/2010/wordprocessingDrawing" xmlns:wp="http://schemas.openxmlformats.org/drawingml/2006/wordprocessingDrawing" xmlns:w10="urn:schemas-microsoft-com:office:word" xmlns:w="http://schemas.openxmlformats.org/wordprocessingml/2006/main" xmlns:w14="http://schemas.microsoft.com/office/word/2010/wordml" xmlns:w15="http://schemas.microsoft.com/office/word/2012/wordml" xmlns:w16cid="http://schemas.microsoft.com/office/word/2016/wordml/cid" xmlns:w16se="http://schemas.microsoft.com/office/word/2015/wordml/symex" xmlns:wpg="http://schemas.microsoft.com/office/word/2010/wordprocessingGroup" xmlns:wpi="http://schemas.microsoft.com/office/word/2010/wordprocessingInk" xmlns:wne="http://schemas.microsoft.com/office/word/2006/wordml" xmlns:wps="http://schemas.microsoft.com/office/word/2010/wordprocessingShape" mc:Ignorable="w14 w15 w16se w16cid wp14">
+  <w15:person w15:author="Ayaz Khan">
+    <w15:presenceInfo w15:providerId="Windows Live" w15:userId="f8e50d96e62dd19f"/>
+  </w15:person>
+</w15:people>
+</file>
+
 <file path=word/styles.xml><?xml version="1.0" encoding="utf-8"?>
-<w:styles xmlns:mc="http://schemas.openxmlformats.org/markup-compatibility/2006" xmlns:r="http://schemas.openxmlformats.org/officeDocument/2006/relationships" xmlns:w="http://schemas.openxmlformats.org/wordprocessingml/2006/main" xmlns:w14="http://schemas.microsoft.com/office/word/2010/wordml" xmlns:w15="http://schemas.microsoft.com/office/word/2012/wordml" mc:Ignorable="w14 w15">
+<w:styles xmlns:mc="http://schemas.openxmlformats.org/markup-compatibility/2006" xmlns:r="http://schemas.openxmlformats.org/officeDocument/2006/relationships" xmlns:w="http://schemas.openxmlformats.org/wordprocessingml/2006/main" xmlns:w14="http://schemas.microsoft.com/office/word/2010/wordml" xmlns:w15="http://schemas.microsoft.com/office/word/2012/wordml" xmlns:w16cid="http://schemas.microsoft.com/office/word/2016/wordml/cid" xmlns:w16se="http://schemas.microsoft.com/office/word/2015/wordml/symex" mc:Ignorable="w14 w15 w16se w16cid">
   <w:docDefaults>
     <w:rPrDefault>
       <w:rPr>
@@ -2321,7 +2659,7 @@
       </w:pPr>
     </w:pPrDefault>
   </w:docDefaults>
-  <w:latentStyles w:defLockedState="0" w:defUIPriority="99" w:defSemiHidden="0" w:defUnhideWhenUsed="0" w:defQFormat="0" w:count="371">
+  <w:latentStyles w:defLockedState="0" w:defUIPriority="99" w:defSemiHidden="0" w:defUnhideWhenUsed="0" w:defQFormat="0" w:count="375">
     <w:lsdException w:name="Normal" w:uiPriority="0" w:qFormat="1"/>
     <w:lsdException w:name="heading 1" w:uiPriority="9" w:qFormat="1"/>
     <w:lsdException w:name="heading 2" w:semiHidden="1" w:uiPriority="9" w:unhideWhenUsed="1" w:qFormat="1"/>
@@ -2427,7 +2765,6 @@
     <w:lsdException w:name="HTML Sample" w:semiHidden="1" w:unhideWhenUsed="1"/>
     <w:lsdException w:name="HTML Typewriter" w:semiHidden="1" w:unhideWhenUsed="1"/>
     <w:lsdException w:name="HTML Variable" w:semiHidden="1" w:unhideWhenUsed="1"/>
-    <w:lsdException w:name="Normal Table" w:semiHidden="1" w:unhideWhenUsed="1"/>
     <w:lsdException w:name="annotation subject" w:semiHidden="1" w:unhideWhenUsed="1"/>
     <w:lsdException w:name="No List" w:semiHidden="1" w:unhideWhenUsed="1"/>
     <w:lsdException w:name="Outline List 1" w:semiHidden="1" w:unhideWhenUsed="1"/>
@@ -2471,10 +2808,8 @@
     <w:lsdException w:name="Table Elegant" w:semiHidden="1" w:unhideWhenUsed="1"/>
     <w:lsdException w:name="Table Professional" w:semiHidden="1" w:unhideWhenUsed="1"/>
     <w:lsdException w:name="Table Subtle 1" w:semiHidden="1" w:unhideWhenUsed="1"/>
-    <w:lsdException w:name="Table Subtle 2" w:semiHidden="1" w:unhideWhenUsed="1"/>
     <w:lsdException w:name="Table Web 1" w:semiHidden="1" w:unhideWhenUsed="1"/>
     <w:lsdException w:name="Table Web 2" w:semiHidden="1" w:unhideWhenUsed="1"/>
-    <w:lsdException w:name="Table Web 3" w:semiHidden="1" w:unhideWhenUsed="1"/>
     <w:lsdException w:name="Balloon Text" w:semiHidden="1" w:unhideWhenUsed="1"/>
     <w:lsdException w:name="Table Grid" w:uiPriority="59"/>
     <w:lsdException w:name="Table Theme" w:semiHidden="1" w:unhideWhenUsed="1"/>
@@ -2693,6 +3028,10 @@
     <w:lsdException w:name="List Table 5 Dark Accent 6" w:uiPriority="50"/>
     <w:lsdException w:name="List Table 6 Colorful Accent 6" w:uiPriority="51"/>
     <w:lsdException w:name="List Table 7 Colorful Accent 6" w:uiPriority="52"/>
+    <w:lsdException w:name="Mention" w:semiHidden="1" w:unhideWhenUsed="1"/>
+    <w:lsdException w:name="Smart Hyperlink" w:semiHidden="1" w:unhideWhenUsed="1"/>
+    <w:lsdException w:name="Hashtag" w:semiHidden="1" w:unhideWhenUsed="1"/>
+    <w:lsdException w:name="Unresolved Mention" w:semiHidden="1" w:unhideWhenUsed="1"/>
   </w:latentStyles>
   <w:style w:type="paragraph" w:default="1" w:styleId="Normal">
     <w:name w:val="Normal"/>
@@ -2790,6 +3129,74 @@
       <w:ind w:left="720"/>
       <w:contextualSpacing/>
     </w:pPr>
+  </w:style>
+  <w:style w:type="character" w:styleId="CommentReference">
+    <w:name w:val="annotation reference"/>
+    <w:basedOn w:val="DefaultParagraphFont"/>
+    <w:uiPriority w:val="99"/>
+    <w:semiHidden/>
+    <w:unhideWhenUsed/>
+    <w:rsid w:val="00B42158"/>
+    <w:rPr>
+      <w:sz w:val="16"/>
+      <w:szCs w:val="16"/>
+    </w:rPr>
+  </w:style>
+  <w:style w:type="paragraph" w:styleId="CommentText">
+    <w:name w:val="annotation text"/>
+    <w:basedOn w:val="Normal"/>
+    <w:link w:val="CommentTextChar"/>
+    <w:uiPriority w:val="99"/>
+    <w:semiHidden/>
+    <w:unhideWhenUsed/>
+    <w:rsid w:val="00B42158"/>
+    <w:pPr>
+      <w:spacing w:line="240" w:lineRule="auto"/>
+    </w:pPr>
+    <w:rPr>
+      <w:sz w:val="20"/>
+      <w:szCs w:val="20"/>
+    </w:rPr>
+  </w:style>
+  <w:style w:type="character" w:customStyle="1" w:styleId="CommentTextChar">
+    <w:name w:val="Comment Text Char"/>
+    <w:basedOn w:val="DefaultParagraphFont"/>
+    <w:link w:val="CommentText"/>
+    <w:uiPriority w:val="99"/>
+    <w:semiHidden/>
+    <w:rsid w:val="00B42158"/>
+    <w:rPr>
+      <w:sz w:val="20"/>
+      <w:szCs w:val="20"/>
+    </w:rPr>
+  </w:style>
+  <w:style w:type="paragraph" w:styleId="CommentSubject">
+    <w:name w:val="annotation subject"/>
+    <w:basedOn w:val="CommentText"/>
+    <w:next w:val="CommentText"/>
+    <w:link w:val="CommentSubjectChar"/>
+    <w:uiPriority w:val="99"/>
+    <w:semiHidden/>
+    <w:unhideWhenUsed/>
+    <w:rsid w:val="00B42158"/>
+    <w:rPr>
+      <w:b/>
+      <w:bCs/>
+    </w:rPr>
+  </w:style>
+  <w:style w:type="character" w:customStyle="1" w:styleId="CommentSubjectChar">
+    <w:name w:val="Comment Subject Char"/>
+    <w:basedOn w:val="CommentTextChar"/>
+    <w:link w:val="CommentSubject"/>
+    <w:uiPriority w:val="99"/>
+    <w:semiHidden/>
+    <w:rsid w:val="00B42158"/>
+    <w:rPr>
+      <w:b/>
+      <w:bCs/>
+      <w:sz w:val="20"/>
+      <w:szCs w:val="20"/>
+    </w:rPr>
   </w:style>
 </w:styles>
 </file>

</xml_diff>